<commit_message>
Cap nhat tuan 5
</commit_message>
<xml_diff>
--- a/BaoCao-Tuan1.docx
+++ b/BaoCao-Tuan1.docx
@@ -175,7 +175,64 @@
           <w:szCs w:val="26"/>
           <w:lang w:val="en-US"/>
         </w:rPr>
-        <w:t xml:space="preserve">TUẦN 2: </w:t>
+        <w:t>TUẦN 2:</w:t>
+      </w:r>
+    </w:p>
+    <w:p>
+      <w:pPr>
+        <w:pStyle w:val="ListParagraph"/>
+        <w:numPr>
+          <w:ilvl w:val="0"/>
+          <w:numId w:val="4"/>
+        </w:numPr>
+        <w:rPr>
+          <w:rFonts w:ascii="Times New Roman" w:hAnsi="Times New Roman" w:cs="Times New Roman"/>
+          <w:sz w:val="26"/>
+          <w:szCs w:val="26"/>
+          <w:lang w:val="en-US"/>
+        </w:rPr>
+      </w:pPr>
+      <w:r>
+        <w:rPr>
+          <w:rFonts w:ascii="Times New Roman" w:hAnsi="Times New Roman" w:cs="Times New Roman"/>
+          <w:sz w:val="26"/>
+          <w:szCs w:val="26"/>
+          <w:lang w:val="en-US"/>
+        </w:rPr>
+        <w:t>Biết các lệnh cơ bản của git</w:t>
+      </w:r>
+      <w:r>
+        <w:rPr>
+          <w:rFonts w:ascii="Times New Roman" w:hAnsi="Times New Roman" w:cs="Times New Roman"/>
+          <w:sz w:val="26"/>
+          <w:szCs w:val="26"/>
+          <w:lang w:val="en-US"/>
+        </w:rPr>
+        <w:t>.</w:t>
+      </w:r>
+    </w:p>
+    <w:p>
+      <w:pPr>
+        <w:pStyle w:val="ListParagraph"/>
+        <w:numPr>
+          <w:ilvl w:val="0"/>
+          <w:numId w:val="4"/>
+        </w:numPr>
+        <w:rPr>
+          <w:rFonts w:ascii="Times New Roman" w:hAnsi="Times New Roman" w:cs="Times New Roman"/>
+          <w:sz w:val="26"/>
+          <w:szCs w:val="26"/>
+          <w:lang w:val="en-US"/>
+        </w:rPr>
+      </w:pPr>
+      <w:r>
+        <w:rPr>
+          <w:rFonts w:ascii="Times New Roman" w:hAnsi="Times New Roman" w:cs="Times New Roman"/>
+          <w:sz w:val="26"/>
+          <w:szCs w:val="26"/>
+          <w:lang w:val="en-US"/>
+        </w:rPr>
+        <w:t>Tạo responsibility, up project và file báo cáo lên git</w:t>
       </w:r>
     </w:p>
     <w:p>
@@ -381,6 +438,114 @@
           <w:lang w:val="en-US"/>
         </w:rPr>
       </w:pPr>
+      <w:r>
+        <w:rPr>
+          <w:rFonts w:ascii="Times New Roman" w:hAnsi="Times New Roman" w:cs="Times New Roman"/>
+          <w:sz w:val="26"/>
+          <w:szCs w:val="26"/>
+          <w:lang w:val="en-US"/>
+        </w:rPr>
+        <w:t>TUẦN 5:</w:t>
+      </w:r>
+    </w:p>
+    <w:p>
+      <w:pPr>
+        <w:pStyle w:val="ListParagraph"/>
+        <w:numPr>
+          <w:ilvl w:val="0"/>
+          <w:numId w:val="2"/>
+        </w:numPr>
+        <w:rPr>
+          <w:rFonts w:ascii="Times New Roman" w:hAnsi="Times New Roman" w:cs="Times New Roman"/>
+          <w:sz w:val="26"/>
+          <w:szCs w:val="26"/>
+          <w:lang w:val="en-US"/>
+        </w:rPr>
+      </w:pPr>
+      <w:r>
+        <w:rPr>
+          <w:rFonts w:ascii="Times New Roman" w:hAnsi="Times New Roman" w:cs="Times New Roman"/>
+          <w:sz w:val="26"/>
+          <w:szCs w:val="26"/>
+          <w:lang w:val="en-US"/>
+        </w:rPr>
+        <w:t>Làm thêm chức anwng Login/Logout</w:t>
+      </w:r>
+    </w:p>
+    <w:p>
+      <w:pPr>
+        <w:pStyle w:val="ListParagraph"/>
+        <w:numPr>
+          <w:ilvl w:val="0"/>
+          <w:numId w:val="2"/>
+        </w:numPr>
+        <w:rPr>
+          <w:rFonts w:ascii="Times New Roman" w:hAnsi="Times New Roman" w:cs="Times New Roman"/>
+          <w:sz w:val="26"/>
+          <w:szCs w:val="26"/>
+          <w:lang w:val="en-US"/>
+        </w:rPr>
+      </w:pPr>
+      <w:r>
+        <w:rPr>
+          <w:rFonts w:ascii="Times New Roman" w:hAnsi="Times New Roman" w:cs="Times New Roman"/>
+          <w:sz w:val="26"/>
+          <w:szCs w:val="26"/>
+          <w:lang w:val="en-US"/>
+        </w:rPr>
+        <w:t xml:space="preserve">Chuyển hướng: Sau khi login thành công </w:t>
+      </w:r>
+      <w:r>
+        <w:rPr>
+          <w:rFonts w:ascii="Times New Roman" w:hAnsi="Times New Roman" w:cs="Times New Roman"/>
+          <w:sz w:val="26"/>
+          <w:szCs w:val="26"/>
+          <w:lang w:val="en-US"/>
+        </w:rPr>
+        <w:t>sẽ vào thẳng trang admin, Khi Logout sẽ về trang Login</w:t>
+      </w:r>
+    </w:p>
+    <w:p>
+      <w:pPr>
+        <w:pStyle w:val="ListParagraph"/>
+        <w:numPr>
+          <w:ilvl w:val="0"/>
+          <w:numId w:val="2"/>
+        </w:numPr>
+        <w:rPr>
+          <w:rFonts w:ascii="Times New Roman" w:hAnsi="Times New Roman" w:cs="Times New Roman"/>
+          <w:sz w:val="26"/>
+          <w:szCs w:val="26"/>
+          <w:lang w:val="en-US"/>
+        </w:rPr>
+      </w:pPr>
+      <w:r>
+        <w:rPr>
+          <w:rFonts w:ascii="Times New Roman" w:hAnsi="Times New Roman" w:cs="Times New Roman"/>
+          <w:sz w:val="26"/>
+          <w:szCs w:val="26"/>
+          <w:lang w:val="en-US"/>
+        </w:rPr>
+        <w:t>Biết về SecirityConfig</w:t>
+      </w:r>
+      <w:r>
+        <w:rPr>
+          <w:rFonts w:ascii="Times New Roman" w:hAnsi="Times New Roman" w:cs="Times New Roman"/>
+          <w:sz w:val="26"/>
+          <w:szCs w:val="26"/>
+          <w:lang w:val="en-US"/>
+        </w:rPr>
+        <w:t xml:space="preserve"> bảo mật. Chi tiết là người dùng phải nhập </w:t>
+      </w:r>
+      <w:r>
+        <w:rPr>
+          <w:rFonts w:ascii="Times New Roman" w:hAnsi="Times New Roman" w:cs="Times New Roman"/>
+          <w:sz w:val="26"/>
+          <w:szCs w:val="26"/>
+          <w:lang w:val="en-US"/>
+        </w:rPr>
+        <w:t>ở tên đăng nhập.</w:t>
+      </w:r>
     </w:p>
     <w:p>
       <w:pPr>
@@ -519,6 +684,118 @@
     </w:lvl>
   </w:abstractNum>
   <w:abstractNum w:abstractNumId="1" w15:restartNumberingAfterBreak="0">
+    <w:nsid w:val="15D240CF"/>
+    <w:multiLevelType w:val="hybridMultilevel"/>
+    <w:tmpl w:val="1ACECECA"/>
+    <w:lvl w:ilvl="0" w:tplc="EC9CC7A2">
+      <w:numFmt w:val="bullet"/>
+      <w:lvlText w:val="-"/>
+      <w:lvlJc w:val="left"/>
+      <w:pPr>
+        <w:ind w:left="430" w:hanging="360"/>
+      </w:pPr>
+      <w:rPr>
+        <w:rFonts w:ascii="Times New Roman" w:eastAsiaTheme="minorHAnsi" w:hAnsi="Times New Roman" w:cs="Times New Roman" w:hint="default"/>
+      </w:rPr>
+    </w:lvl>
+    <w:lvl w:ilvl="1" w:tplc="04090003" w:tentative="1">
+      <w:start w:val="1"/>
+      <w:numFmt w:val="bullet"/>
+      <w:lvlText w:val="o"/>
+      <w:lvlJc w:val="left"/>
+      <w:pPr>
+        <w:ind w:left="1150" w:hanging="360"/>
+      </w:pPr>
+      <w:rPr>
+        <w:rFonts w:ascii="Courier New" w:hAnsi="Courier New" w:cs="Courier New" w:hint="default"/>
+      </w:rPr>
+    </w:lvl>
+    <w:lvl w:ilvl="2" w:tplc="04090005" w:tentative="1">
+      <w:start w:val="1"/>
+      <w:numFmt w:val="bullet"/>
+      <w:lvlText w:val=""/>
+      <w:lvlJc w:val="left"/>
+      <w:pPr>
+        <w:ind w:left="1870" w:hanging="360"/>
+      </w:pPr>
+      <w:rPr>
+        <w:rFonts w:ascii="Wingdings" w:hAnsi="Wingdings" w:hint="default"/>
+      </w:rPr>
+    </w:lvl>
+    <w:lvl w:ilvl="3" w:tplc="04090001" w:tentative="1">
+      <w:start w:val="1"/>
+      <w:numFmt w:val="bullet"/>
+      <w:lvlText w:val=""/>
+      <w:lvlJc w:val="left"/>
+      <w:pPr>
+        <w:ind w:left="2590" w:hanging="360"/>
+      </w:pPr>
+      <w:rPr>
+        <w:rFonts w:ascii="Symbol" w:hAnsi="Symbol" w:hint="default"/>
+      </w:rPr>
+    </w:lvl>
+    <w:lvl w:ilvl="4" w:tplc="04090003" w:tentative="1">
+      <w:start w:val="1"/>
+      <w:numFmt w:val="bullet"/>
+      <w:lvlText w:val="o"/>
+      <w:lvlJc w:val="left"/>
+      <w:pPr>
+        <w:ind w:left="3310" w:hanging="360"/>
+      </w:pPr>
+      <w:rPr>
+        <w:rFonts w:ascii="Courier New" w:hAnsi="Courier New" w:cs="Courier New" w:hint="default"/>
+      </w:rPr>
+    </w:lvl>
+    <w:lvl w:ilvl="5" w:tplc="04090005" w:tentative="1">
+      <w:start w:val="1"/>
+      <w:numFmt w:val="bullet"/>
+      <w:lvlText w:val=""/>
+      <w:lvlJc w:val="left"/>
+      <w:pPr>
+        <w:ind w:left="4030" w:hanging="360"/>
+      </w:pPr>
+      <w:rPr>
+        <w:rFonts w:ascii="Wingdings" w:hAnsi="Wingdings" w:hint="default"/>
+      </w:rPr>
+    </w:lvl>
+    <w:lvl w:ilvl="6" w:tplc="04090001" w:tentative="1">
+      <w:start w:val="1"/>
+      <w:numFmt w:val="bullet"/>
+      <w:lvlText w:val=""/>
+      <w:lvlJc w:val="left"/>
+      <w:pPr>
+        <w:ind w:left="4750" w:hanging="360"/>
+      </w:pPr>
+      <w:rPr>
+        <w:rFonts w:ascii="Symbol" w:hAnsi="Symbol" w:hint="default"/>
+      </w:rPr>
+    </w:lvl>
+    <w:lvl w:ilvl="7" w:tplc="04090003" w:tentative="1">
+      <w:start w:val="1"/>
+      <w:numFmt w:val="bullet"/>
+      <w:lvlText w:val="o"/>
+      <w:lvlJc w:val="left"/>
+      <w:pPr>
+        <w:ind w:left="5470" w:hanging="360"/>
+      </w:pPr>
+      <w:rPr>
+        <w:rFonts w:ascii="Courier New" w:hAnsi="Courier New" w:cs="Courier New" w:hint="default"/>
+      </w:rPr>
+    </w:lvl>
+    <w:lvl w:ilvl="8" w:tplc="04090005" w:tentative="1">
+      <w:start w:val="1"/>
+      <w:numFmt w:val="bullet"/>
+      <w:lvlText w:val=""/>
+      <w:lvlJc w:val="left"/>
+      <w:pPr>
+        <w:ind w:left="6190" w:hanging="360"/>
+      </w:pPr>
+      <w:rPr>
+        <w:rFonts w:ascii="Wingdings" w:hAnsi="Wingdings" w:hint="default"/>
+      </w:rPr>
+    </w:lvl>
+  </w:abstractNum>
+  <w:abstractNum w:abstractNumId="2" w15:restartNumberingAfterBreak="0">
     <w:nsid w:val="3CED06EC"/>
     <w:multiLevelType w:val="hybridMultilevel"/>
     <w:tmpl w:val="E81291D0"/>
@@ -630,11 +907,129 @@
       </w:rPr>
     </w:lvl>
   </w:abstractNum>
+  <w:abstractNum w:abstractNumId="3" w15:restartNumberingAfterBreak="0">
+    <w:nsid w:val="63BC6B4F"/>
+    <w:multiLevelType w:val="hybridMultilevel"/>
+    <w:tmpl w:val="2BC8FD40"/>
+    <w:lvl w:ilvl="0" w:tplc="1884BECC">
+      <w:numFmt w:val="bullet"/>
+      <w:lvlText w:val="-"/>
+      <w:lvlJc w:val="left"/>
+      <w:pPr>
+        <w:ind w:left="1080" w:hanging="360"/>
+      </w:pPr>
+      <w:rPr>
+        <w:rFonts w:ascii="Times New Roman" w:eastAsiaTheme="minorHAnsi" w:hAnsi="Times New Roman" w:cs="Times New Roman" w:hint="default"/>
+      </w:rPr>
+    </w:lvl>
+    <w:lvl w:ilvl="1" w:tplc="04090003" w:tentative="1">
+      <w:start w:val="1"/>
+      <w:numFmt w:val="bullet"/>
+      <w:lvlText w:val="o"/>
+      <w:lvlJc w:val="left"/>
+      <w:pPr>
+        <w:ind w:left="1800" w:hanging="360"/>
+      </w:pPr>
+      <w:rPr>
+        <w:rFonts w:ascii="Courier New" w:hAnsi="Courier New" w:cs="Courier New" w:hint="default"/>
+      </w:rPr>
+    </w:lvl>
+    <w:lvl w:ilvl="2" w:tplc="04090005" w:tentative="1">
+      <w:start w:val="1"/>
+      <w:numFmt w:val="bullet"/>
+      <w:lvlText w:val=""/>
+      <w:lvlJc w:val="left"/>
+      <w:pPr>
+        <w:ind w:left="2520" w:hanging="360"/>
+      </w:pPr>
+      <w:rPr>
+        <w:rFonts w:ascii="Wingdings" w:hAnsi="Wingdings" w:hint="default"/>
+      </w:rPr>
+    </w:lvl>
+    <w:lvl w:ilvl="3" w:tplc="04090001" w:tentative="1">
+      <w:start w:val="1"/>
+      <w:numFmt w:val="bullet"/>
+      <w:lvlText w:val=""/>
+      <w:lvlJc w:val="left"/>
+      <w:pPr>
+        <w:ind w:left="3240" w:hanging="360"/>
+      </w:pPr>
+      <w:rPr>
+        <w:rFonts w:ascii="Symbol" w:hAnsi="Symbol" w:hint="default"/>
+      </w:rPr>
+    </w:lvl>
+    <w:lvl w:ilvl="4" w:tplc="04090003" w:tentative="1">
+      <w:start w:val="1"/>
+      <w:numFmt w:val="bullet"/>
+      <w:lvlText w:val="o"/>
+      <w:lvlJc w:val="left"/>
+      <w:pPr>
+        <w:ind w:left="3960" w:hanging="360"/>
+      </w:pPr>
+      <w:rPr>
+        <w:rFonts w:ascii="Courier New" w:hAnsi="Courier New" w:cs="Courier New" w:hint="default"/>
+      </w:rPr>
+    </w:lvl>
+    <w:lvl w:ilvl="5" w:tplc="04090005" w:tentative="1">
+      <w:start w:val="1"/>
+      <w:numFmt w:val="bullet"/>
+      <w:lvlText w:val=""/>
+      <w:lvlJc w:val="left"/>
+      <w:pPr>
+        <w:ind w:left="4680" w:hanging="360"/>
+      </w:pPr>
+      <w:rPr>
+        <w:rFonts w:ascii="Wingdings" w:hAnsi="Wingdings" w:hint="default"/>
+      </w:rPr>
+    </w:lvl>
+    <w:lvl w:ilvl="6" w:tplc="04090001" w:tentative="1">
+      <w:start w:val="1"/>
+      <w:numFmt w:val="bullet"/>
+      <w:lvlText w:val=""/>
+      <w:lvlJc w:val="left"/>
+      <w:pPr>
+        <w:ind w:left="5400" w:hanging="360"/>
+      </w:pPr>
+      <w:rPr>
+        <w:rFonts w:ascii="Symbol" w:hAnsi="Symbol" w:hint="default"/>
+      </w:rPr>
+    </w:lvl>
+    <w:lvl w:ilvl="7" w:tplc="04090003" w:tentative="1">
+      <w:start w:val="1"/>
+      <w:numFmt w:val="bullet"/>
+      <w:lvlText w:val="o"/>
+      <w:lvlJc w:val="left"/>
+      <w:pPr>
+        <w:ind w:left="6120" w:hanging="360"/>
+      </w:pPr>
+      <w:rPr>
+        <w:rFonts w:ascii="Courier New" w:hAnsi="Courier New" w:cs="Courier New" w:hint="default"/>
+      </w:rPr>
+    </w:lvl>
+    <w:lvl w:ilvl="8" w:tplc="04090005" w:tentative="1">
+      <w:start w:val="1"/>
+      <w:numFmt w:val="bullet"/>
+      <w:lvlText w:val=""/>
+      <w:lvlJc w:val="left"/>
+      <w:pPr>
+        <w:ind w:left="6840" w:hanging="360"/>
+      </w:pPr>
+      <w:rPr>
+        <w:rFonts w:ascii="Wingdings" w:hAnsi="Wingdings" w:hint="default"/>
+      </w:rPr>
+    </w:lvl>
+  </w:abstractNum>
   <w:num w:numId="1" w16cid:durableId="519318154">
-    <w:abstractNumId w:val="1"/>
+    <w:abstractNumId w:val="2"/>
   </w:num>
   <w:num w:numId="2" w16cid:durableId="1822114238">
     <w:abstractNumId w:val="0"/>
+  </w:num>
+  <w:num w:numId="3" w16cid:durableId="2034065036">
+    <w:abstractNumId w:val="1"/>
+  </w:num>
+  <w:num w:numId="4" w16cid:durableId="1242981032">
+    <w:abstractNumId w:val="3"/>
   </w:num>
 </w:numbering>
 </file>

</xml_diff>